<commit_message>
tkde, dlg ' 21
</commit_message>
<xml_diff>
--- a/contact/cv/cv_jiang_1p.docx
+++ b/contact/cv/cv_jiang_1p.docx
@@ -387,55 +387,50 @@
               <w:t>Citations: 2</w:t>
             </w:r>
             <w:r>
+              <w:t>707</w:t>
+            </w:r>
+            <w:r>
+              <w:t>;</w:t>
+            </w:r>
+            <w:r>
+              <w:t xml:space="preserve"> </w:t>
+            </w:r>
+            <w:r>
+              <w:t>h-index: 2</w:t>
+            </w:r>
+            <w:r>
+              <w:t>4</w:t>
+            </w:r>
+            <w:r>
+              <w:t xml:space="preserve">; i10-index: </w:t>
+            </w:r>
+            <w:r>
+              <w:t>4</w:t>
+            </w:r>
+            <w:r>
+              <w:t>1</w:t>
+            </w:r>
+          </w:p>
+        </w:tc>
+        <w:tc>
+          <w:tcPr>
+            <w:tcW w:w="1435" w:type="dxa"/>
+          </w:tcPr>
+          <w:p>
+            <w:r>
+              <w:t>(</w:t>
+            </w:r>
+            <w:r>
+              <w:t>0</w:t>
+            </w:r>
+            <w:r>
               <w:t>6</w:t>
             </w:r>
             <w:r>
-              <w:t>82</w:t>
-            </w:r>
-            <w:bookmarkStart w:id="0" w:name="_GoBack"/>
-            <w:bookmarkEnd w:id="0"/>
-            <w:r>
-              <w:t>;</w:t>
-            </w:r>
-            <w:r>
-              <w:t xml:space="preserve"> </w:t>
-            </w:r>
-            <w:r>
-              <w:t>h-index: 2</w:t>
-            </w:r>
-            <w:r>
-              <w:t>4</w:t>
-            </w:r>
-            <w:r>
-              <w:t xml:space="preserve">; i10-index: </w:t>
-            </w:r>
-            <w:r>
-              <w:t>4</w:t>
-            </w:r>
-            <w:r>
-              <w:t>1</w:t>
-            </w:r>
-          </w:p>
-        </w:tc>
-        <w:tc>
-          <w:tcPr>
-            <w:tcW w:w="1435" w:type="dxa"/>
-          </w:tcPr>
-          <w:p>
-            <w:r>
-              <w:t>(</w:t>
-            </w:r>
-            <w:r>
-              <w:t>0</w:t>
-            </w:r>
-            <w:r>
-              <w:t>6</w:t>
-            </w:r>
-            <w:r>
               <w:t>/</w:t>
             </w:r>
             <w:r>
-              <w:t>16</w:t>
+              <w:t>22</w:t>
             </w:r>
             <w:r>
               <w:t>/</w:t>
@@ -1351,7 +1346,7 @@
               <w:rPr>
                 <w:b/>
               </w:rPr>
-              <w:t>3</w:t>
+              <w:t>4</w:t>
             </w:r>
             <w:r>
               <w:t xml:space="preserve"> papers, including </w:t>
@@ -1360,7 +1355,7 @@
               <w:rPr>
                 <w:b/>
               </w:rPr>
-              <w:t>7</w:t>
+              <w:t>8</w:t>
             </w:r>
             <w:r>
               <w:t xml:space="preserve"> </w:t>
@@ -1475,7 +1470,12 @@
               <w:t>2020.</w:t>
             </w:r>
             <w:r>
-              <w:t xml:space="preserve"> (IF=12.530)</w:t>
+              <w:t xml:space="preserve"> (IF</w:t>
+            </w:r>
+            <w:bookmarkStart w:id="0" w:name="_GoBack"/>
+            <w:bookmarkEnd w:id="0"/>
+            <w:r>
+              <w:t>=12.530)</w:t>
             </w:r>
           </w:p>
           <w:p>

</xml_diff>